<commit_message>
Small edit to training notes
</commit_message>
<xml_diff>
--- a/EOW REM training notes 21Nov22.docx
+++ b/EOW REM training notes 21Nov22.docx
@@ -130,15 +130,7 @@
         <w:ind w:left="720"/>
       </w:pPr>
       <w:r>
-        <w:t xml:space="preserve">When finished digitising, export the </w:t>
-      </w:r>
-      <w:proofErr w:type="gramStart"/>
-      <w:r>
-        <w:t>project</w:t>
-      </w:r>
-      <w:proofErr w:type="gramEnd"/>
-      <w:r>
-        <w:t xml:space="preserve"> and extract the resulting zip file in an appropriate location (you may find that the downloading indicator continues to spin after the download complete – try refreshing the browser page occasionally).</w:t>
+        <w:t>When finished digitising, export the project and extract the resulting zip file in an appropriate location (you may find that the downloading indicator continues to spin after the download complete – try refreshing the browser page occasionally).</w:t>
       </w:r>
     </w:p>
     <w:p>
@@ -249,7 +241,10 @@
         </w:numPr>
       </w:pPr>
       <w:r>
-        <w:t xml:space="preserve">Move the resulting zip file from your downloads folder to a more memorable location </w:t>
+        <w:t>Click the Download button and m</w:t>
+      </w:r>
+      <w:r>
+        <w:t xml:space="preserve">ove the resulting zip file from your downloads folder to a more memorable location </w:t>
       </w:r>
       <w:r>
         <w:t xml:space="preserve">and rename it </w:t>
@@ -310,14 +305,9 @@
       </w:r>
       <w:proofErr w:type="spellStart"/>
       <w:r>
-        <w:t>rem_</w:t>
-      </w:r>
-      <w:proofErr w:type="gramStart"/>
-      <w:r>
-        <w:t>example.R</w:t>
+        <w:t>rem_example.R</w:t>
       </w:r>
       <w:proofErr w:type="spellEnd"/>
-      <w:proofErr w:type="gramEnd"/>
       <w:r>
         <w:t>; this contains R code for running an example REM density analysis.</w:t>
       </w:r>
@@ -451,7 +441,13 @@
       </w:pPr>
       <w:r>
         <w:lastRenderedPageBreak/>
-        <w:t>At start of each session, load the necessary libraries (</w:t>
+        <w:t xml:space="preserve">At </w:t>
+      </w:r>
+      <w:r>
+        <w:t xml:space="preserve">the </w:t>
+      </w:r>
+      <w:r>
+        <w:t>start of each session, load the necessary libraries (</w:t>
       </w:r>
       <w:r>
         <w:t xml:space="preserve">run the </w:t>
@@ -500,15 +496,7 @@
         <w:t xml:space="preserve">these </w:t>
       </w:r>
       <w:r>
-        <w:t xml:space="preserve">internal data processing issues are </w:t>
-      </w:r>
-      <w:proofErr w:type="gramStart"/>
-      <w:r>
-        <w:t>fixed</w:t>
-      </w:r>
-      <w:proofErr w:type="gramEnd"/>
-      <w:r>
-        <w:t xml:space="preserve"> I’ll update the example and notify you.</w:t>
+        <w:t>internal data processing issues are fixed I’ll update the example and notify you.</w:t>
       </w:r>
     </w:p>
     <w:p>
@@ -544,10 +532,7 @@
         </w:numPr>
       </w:pPr>
       <w:r>
-        <w:t xml:space="preserve">effective detection zone </w:t>
-      </w:r>
-      <w:r>
-        <w:t>angle</w:t>
+        <w:t>effective detection zone angle</w:t>
       </w:r>
     </w:p>
     <w:p>
@@ -708,13 +693,7 @@
       </w:r>
       <w:proofErr w:type="spellStart"/>
       <w:r>
-        <w:t>result$</w:t>
-      </w:r>
-      <w:r>
-        <w:t>activity</w:t>
-      </w:r>
-      <w:r>
-        <w:t>_model</w:t>
+        <w:t>result$activity_model</w:t>
       </w:r>
       <w:proofErr w:type="spellEnd"/>
       <w:r>
@@ -725,13 +704,7 @@
       </w:r>
       <w:proofErr w:type="spellStart"/>
       <w:r>
-        <w:t>result$</w:t>
-      </w:r>
-      <w:r>
-        <w:t>radius</w:t>
-      </w:r>
-      <w:r>
-        <w:t>_model</w:t>
+        <w:t>result$radius_model</w:t>
       </w:r>
       <w:proofErr w:type="spellEnd"/>
       <w:r>
@@ -742,25 +715,11 @@
       </w:r>
       <w:proofErr w:type="spellStart"/>
       <w:r>
-        <w:t>result$</w:t>
-      </w:r>
-      <w:r>
-        <w:t>angle</w:t>
-      </w:r>
-      <w:r>
-        <w:t>_model</w:t>
+        <w:t>result$angle_model</w:t>
       </w:r>
       <w:proofErr w:type="spellEnd"/>
       <w:r>
-        <w:t xml:space="preserve">: these are the component parameter models, which can be inspected in various ways to check for reliability. Because they are fitted </w:t>
-      </w:r>
-      <w:proofErr w:type="gramStart"/>
-      <w:r>
-        <w:t>internally</w:t>
-      </w:r>
-      <w:proofErr w:type="gramEnd"/>
-      <w:r>
-        <w:t xml:space="preserve"> they have less flexibility in the modelling options, but the default options used are likely to be sensible </w:t>
+        <w:t xml:space="preserve">: these are the component parameter models, which can be inspected in various ways to check for reliability. Because they are fitted internally they have less flexibility in the modelling options, but the default options used are likely to be sensible </w:t>
       </w:r>
       <w:r>
         <w:t xml:space="preserve">and consistent </w:t>
@@ -781,13 +740,7 @@
         <w:t>A step-by-step approach in which you fit your own component models, allowing more flexibility if you believe it is necessary</w:t>
       </w:r>
       <w:r>
-        <w:t xml:space="preserve"> and </w:t>
-      </w:r>
-      <w:r>
-        <w:t>are confident with the methods</w:t>
-      </w:r>
-      <w:r>
-        <w:t>. I will take you through this process in the live session</w:t>
+        <w:t xml:space="preserve"> and are confident with the methods. I will take you through this process in the live session</w:t>
       </w:r>
       <w:r>
         <w:t>.</w:t>
@@ -1745,6 +1698,18 @@
       <w:shd w:val="clear" w:color="auto" w:fill="E1DFDD"/>
     </w:rPr>
   </w:style>
+  <w:style w:type="character" w:styleId="FollowedHyperlink">
+    <w:name w:val="FollowedHyperlink"/>
+    <w:basedOn w:val="DefaultParagraphFont"/>
+    <w:uiPriority w:val="99"/>
+    <w:semiHidden/>
+    <w:unhideWhenUsed/>
+    <w:rsid w:val="002C2B14"/>
+    <w:rPr>
+      <w:color w:val="954F72" w:themeColor="followedHyperlink"/>
+      <w:u w:val="single"/>
+    </w:rPr>
+  </w:style>
 </w:styles>
 </file>
 

</xml_diff>